<commit_message>
footer header rootname change
</commit_message>
<xml_diff>
--- a/TaYo/WebContent/doc/apitour/tour.docx
+++ b/TaYo/WebContent/doc/apitour/tour.docx
@@ -1,6 +1,6 @@
 
 <file path=word/document.xml><?xml version="1.0" encoding="utf-8"?>
-<w:document xmlns:wpc="http://schemas.microsoft.com/office/word/2010/wordprocessingCanvas" xmlns:cx="http://schemas.microsoft.com/office/drawing/2014/chartex" xmlns:mc="http://schemas.openxmlformats.org/markup-compatibility/2006" xmlns:o="urn:schemas-microsoft-com:office:office" xmlns:r="http://schemas.openxmlformats.org/officeDocument/2006/relationships" xmlns:m="http://schemas.openxmlformats.org/officeDocument/2006/math" xmlns:v="urn:schemas-microsoft-com:vml" xmlns:wp14="http://schemas.microsoft.com/office/word/2010/wordprocessingDrawing" xmlns:wp="http://schemas.openxmlformats.org/drawingml/2006/wordprocessingDrawing" xmlns:w10="urn:schemas-microsoft-com:office:word" xmlns:w="http://schemas.openxmlformats.org/wordprocessingml/2006/main" xmlns:w14="http://schemas.microsoft.com/office/word/2010/wordml" xmlns:w15="http://schemas.microsoft.com/office/word/2012/wordml" xmlns:w16se="http://schemas.microsoft.com/office/word/2015/wordml/symex" xmlns:wpg="http://schemas.microsoft.com/office/word/2010/wordprocessingGroup" xmlns:wpi="http://schemas.microsoft.com/office/word/2010/wordprocessingInk" xmlns:wne="http://schemas.microsoft.com/office/word/2006/wordml" xmlns:wps="http://schemas.microsoft.com/office/word/2010/wordprocessingShape" mc:Ignorable="w14 w15 w16se wp14">
+<w:document xmlns:wpc="http://schemas.microsoft.com/office/word/2010/wordprocessingCanvas" xmlns:cx="http://schemas.microsoft.com/office/drawing/2014/chartex" xmlns:cx1="http://schemas.microsoft.com/office/drawing/2015/9/8/chartex" xmlns:mc="http://schemas.openxmlformats.org/markup-compatibility/2006" xmlns:o="urn:schemas-microsoft-com:office:office" xmlns:r="http://schemas.openxmlformats.org/officeDocument/2006/relationships" xmlns:m="http://schemas.openxmlformats.org/officeDocument/2006/math" xmlns:v="urn:schemas-microsoft-com:vml" xmlns:wp14="http://schemas.microsoft.com/office/word/2010/wordprocessingDrawing" xmlns:wp="http://schemas.openxmlformats.org/drawingml/2006/wordprocessingDrawing" xmlns:w10="urn:schemas-microsoft-com:office:word" xmlns:w="http://schemas.openxmlformats.org/wordprocessingml/2006/main" xmlns:w14="http://schemas.microsoft.com/office/word/2010/wordml" xmlns:w15="http://schemas.microsoft.com/office/word/2012/wordml" xmlns:w16se="http://schemas.microsoft.com/office/word/2015/wordml/symex" xmlns:wpg="http://schemas.microsoft.com/office/word/2010/wordprocessingGroup" xmlns:wpi="http://schemas.microsoft.com/office/word/2010/wordprocessingInk" xmlns:wne="http://schemas.microsoft.com/office/word/2006/wordml" xmlns:wps="http://schemas.microsoft.com/office/word/2010/wordprocessingShape" mc:Ignorable="w14 w15 w16se wp14">
   <w:body>
     <w:p>
       <w:pPr>
@@ -281,27 +281,32 @@
         <w:rPr>
           <w:rFonts w:hint="eastAsia"/>
         </w:rPr>
-        <w:t>테스트 실행 폴더 a</w:t>
+        <w:t xml:space="preserve">테스트 실행 폴더 </w:t>
+      </w:r>
+      <w:proofErr w:type="spellStart"/>
+      <w:r>
+        <w:rPr>
+          <w:rFonts w:hint="eastAsia"/>
+        </w:rPr>
+        <w:t>a</w:t>
       </w:r>
       <w:r>
         <w:t>pitour</w:t>
       </w:r>
+      <w:proofErr w:type="spellEnd"/>
     </w:p>
     <w:p>
-      <w:pPr>
+      <w:r>
         <w:rPr>
           <w:rFonts w:hint="eastAsia"/>
         </w:rPr>
-      </w:pPr>
-      <w:r>
-        <w:rPr>
-          <w:rFonts w:hint="eastAsia"/>
-        </w:rPr>
-        <w:t>- 10 서비스 분류코드 조회 :</w:t>
+        <w:t>- 10 서비스 분류코드 조회:</w:t>
       </w:r>
       <w:r>
         <w:t xml:space="preserve"> </w:t>
       </w:r>
+      <w:bookmarkStart w:id="0" w:name="_GoBack"/>
+      <w:bookmarkEnd w:id="0"/>
     </w:p>
     <w:p>
       <w:r>
@@ -311,46 +316,41 @@
         <w:rPr>
           <w:rFonts w:hint="eastAsia"/>
         </w:rPr>
-        <w:t xml:space="preserve">위치 기반 관광정보 조회 </w:t>
+        <w:t>위치 기반 관광정보 조회</w:t>
       </w:r>
       <w:r>
         <w:t xml:space="preserve">: </w:t>
       </w:r>
+      <w:proofErr w:type="spellStart"/>
       <w:r>
         <w:t>positiontest</w:t>
       </w:r>
       <w:r>
         <w:t>.jsp</w:t>
       </w:r>
+      <w:proofErr w:type="spellEnd"/>
     </w:p>
     <w:p>
       <w:r>
-        <w:t>-</w:t>
-      </w:r>
-      <w:r>
-        <w:t xml:space="preserve"> </w:t>
+        <w:t xml:space="preserve">- </w:t>
       </w:r>
       <w:r>
         <w:rPr>
           <w:rFonts w:hint="eastAsia"/>
         </w:rPr>
-        <w:t>지역</w:t>
-      </w:r>
-      <w:r>
-        <w:rPr>
-          <w:rFonts w:hint="eastAsia"/>
-        </w:rPr>
-        <w:t xml:space="preserve"> 기반 관광정보 조회 </w:t>
+        <w:t>지역 기반 관광정보 조회</w:t>
       </w:r>
       <w:r>
         <w:t xml:space="preserve">: </w:t>
       </w:r>
+      <w:proofErr w:type="spellStart"/>
       <w:r>
         <w:t>resiontest</w:t>
       </w:r>
       <w:r>
         <w:t>.jsp</w:t>
       </w:r>
+      <w:proofErr w:type="spellEnd"/>
     </w:p>
     <w:p>
       <w:pPr>
@@ -364,27 +364,23 @@
       </w:r>
     </w:p>
     <w:p>
-      <w:pPr>
+      <w:proofErr w:type="spellStart"/>
+      <w:r>
         <w:rPr>
           <w:rFonts w:hint="eastAsia"/>
         </w:rPr>
-      </w:pPr>
+        <w:lastRenderedPageBreak/>
+        <w:t>관광타입은</w:t>
+      </w:r>
+      <w:proofErr w:type="spellEnd"/>
       <w:r>
         <w:rPr>
           <w:rFonts w:hint="eastAsia"/>
         </w:rPr>
-        <w:lastRenderedPageBreak/>
-        <w:t>관광타입은 통합검색이 아니면 필수</w:t>
-      </w:r>
-      <w:bookmarkStart w:id="0" w:name="_GoBack"/>
-      <w:bookmarkEnd w:id="0"/>
+        <w:t xml:space="preserve"> 통합검색이 아니면 필수</w:t>
+      </w:r>
     </w:p>
     <w:p>
-      <w:pPr>
-        <w:rPr>
-          <w:rFonts w:hint="eastAsia"/>
-        </w:rPr>
-      </w:pPr>
       <w:r>
         <w:rPr>
           <w:noProof/>
@@ -425,6 +421,13 @@
           </wp:inline>
         </w:drawing>
       </w:r>
+    </w:p>
+    <w:p>
+      <w:pPr>
+        <w:rPr>
+          <w:rFonts w:hint="eastAsia"/>
+        </w:rPr>
+      </w:pPr>
     </w:p>
     <w:sectPr>
       <w:pgSz w:w="11906" w:h="16838"/>

</xml_diff>